<commit_message>
Changes use case 3
</commit_message>
<xml_diff>
--- a/Part_3/Project_Code/Project-code-v0.1.docx
+++ b/Part_3/Project_Code/Project-code-v0.1.docx
@@ -247,7 +247,6 @@
           <w:lang w:val="en-US"/>
         </w:rPr>
       </w:pPr>
-      <w:proofErr w:type="spellStart"/>
       <w:r>
         <w:rPr>
           <w:rFonts w:ascii="Arial" w:hAnsi="Arial" w:cs="Arial"/>
@@ -259,7 +258,6 @@
         </w:rPr>
         <w:t>Movfast</w:t>
       </w:r>
-      <w:proofErr w:type="spellEnd"/>
     </w:p>
     <w:p>
       <w:pPr>
@@ -455,7 +453,6 @@
                 <w:szCs w:val="26"/>
               </w:rPr>
             </w:pPr>
-            <w:proofErr w:type="spellStart"/>
             <w:r>
               <w:rPr>
                 <w:rFonts w:ascii="Roboto" w:hAnsi="Roboto" w:cs="Arial"/>
@@ -464,18 +461,7 @@
                 <w:sz w:val="26"/>
                 <w:szCs w:val="26"/>
               </w:rPr>
-              <w:t>Αρ</w:t>
-            </w:r>
-            <w:proofErr w:type="spellEnd"/>
-            <w:r>
-              <w:rPr>
-                <w:rFonts w:ascii="Roboto" w:hAnsi="Roboto" w:cs="Arial"/>
-                <w:b/>
-                <w:bCs/>
-                <w:sz w:val="26"/>
-                <w:szCs w:val="26"/>
-              </w:rPr>
-              <w:t>.  Μητρώου</w:t>
+              <w:t>Αρ.  Μητρώου</w:t>
             </w:r>
           </w:p>
         </w:tc>
@@ -756,7 +742,6 @@
               </w:rPr>
               <w:t xml:space="preserve"> </w:t>
             </w:r>
-            <w:proofErr w:type="spellStart"/>
             <w:r>
               <w:rPr>
                 <w:rFonts w:ascii="Roboto" w:hAnsi="Roboto" w:cs="Arial"/>
@@ -765,7 +750,6 @@
               </w:rPr>
               <w:t>Κουρτάκης</w:t>
             </w:r>
-            <w:proofErr w:type="spellEnd"/>
           </w:p>
         </w:tc>
         <w:tc>
@@ -1117,27 +1101,7 @@
           <w:sz w:val="24"/>
           <w:szCs w:val="24"/>
         </w:rPr>
-        <w:t xml:space="preserve">Βασίλειος </w:t>
-      </w:r>
-      <w:proofErr w:type="spellStart"/>
-      <w:r>
-        <w:rPr>
-          <w:rFonts w:ascii="Roboto" w:hAnsi="Roboto" w:cstheme="minorHAnsi"/>
-          <w:color w:val="000000" w:themeColor="text1"/>
-          <w:sz w:val="24"/>
-          <w:szCs w:val="24"/>
-        </w:rPr>
-        <w:t>Κουρτάκης</w:t>
-      </w:r>
-      <w:proofErr w:type="spellEnd"/>
-      <w:r>
-        <w:rPr>
-          <w:rFonts w:ascii="Roboto" w:hAnsi="Roboto" w:cstheme="minorHAnsi"/>
-          <w:color w:val="000000" w:themeColor="text1"/>
-          <w:sz w:val="24"/>
-          <w:szCs w:val="24"/>
-        </w:rPr>
-        <w:t xml:space="preserve"> (</w:t>
+        <w:t>Βασίλειος Κουρτάκης (</w:t>
       </w:r>
       <w:r>
         <w:rPr>
@@ -1686,71 +1650,14 @@
       </w:pPr>
       <w:r>
         <w:rPr>
-          <w:rFonts w:ascii="Verdana" w:hAnsi="Verdana" w:cstheme="minorHAnsi"/>
+          <w:rFonts w:ascii="Roboto" w:hAnsi="Roboto" w:cstheme="minorHAnsi"/>
           <w:b/>
           <w:bCs/>
-          <w:color w:val="FF0000"/>
-          <w:sz w:val="24"/>
-          <w:szCs w:val="24"/>
-          <w:lang w:val="en-US"/>
-        </w:rPr>
-        <w:drawing>
-          <wp:anchor distT="0" distB="0" distL="114300" distR="114300" simplePos="0" relativeHeight="251658240" behindDoc="1" locked="0" layoutInCell="1" allowOverlap="1" wp14:anchorId="22D6BB5C" wp14:editId="0D78FEBC">
-            <wp:simplePos x="0" y="0"/>
-            <wp:positionH relativeFrom="column">
-              <wp:posOffset>3462655</wp:posOffset>
-            </wp:positionH>
-            <wp:positionV relativeFrom="paragraph">
-              <wp:posOffset>204470</wp:posOffset>
-            </wp:positionV>
-            <wp:extent cx="330200" cy="330200"/>
-            <wp:effectExtent l="0" t="0" r="0" b="0"/>
-            <wp:wrapTight wrapText="bothSides">
-              <wp:wrapPolygon edited="0">
-                <wp:start x="0" y="0"/>
-                <wp:lineTo x="0" y="19938"/>
-                <wp:lineTo x="19938" y="19938"/>
-                <wp:lineTo x="19938" y="0"/>
-                <wp:lineTo x="0" y="0"/>
-              </wp:wrapPolygon>
-            </wp:wrapTight>
-            <wp:docPr id="1532029915" name="Picture 1" descr="A close-up of a logo&#10;&#10;Description automatically generated"/>
-            <wp:cNvGraphicFramePr>
-              <a:graphicFrameLocks xmlns:a="http://schemas.openxmlformats.org/drawingml/2006/main" noChangeAspect="1"/>
-            </wp:cNvGraphicFramePr>
-            <a:graphic xmlns:a="http://schemas.openxmlformats.org/drawingml/2006/main">
-              <a:graphicData uri="http://schemas.openxmlformats.org/drawingml/2006/picture">
-                <pic:pic xmlns:pic="http://schemas.openxmlformats.org/drawingml/2006/picture">
-                  <pic:nvPicPr>
-                    <pic:cNvPr id="1532029915" name="Picture 1" descr="A close-up of a logo&#10;&#10;Description automatically generated"/>
-                    <pic:cNvPicPr/>
-                  </pic:nvPicPr>
-                  <pic:blipFill>
-                    <a:blip r:embed="rId10" cstate="print">
-                      <a:extLst>
-                        <a:ext uri="{28A0092B-C50C-407E-A947-70E740481C1C}">
-                          <a14:useLocalDpi xmlns:a14="http://schemas.microsoft.com/office/drawing/2010/main" val="0"/>
-                        </a:ext>
-                      </a:extLst>
-                    </a:blip>
-                    <a:stretch>
-                      <a:fillRect/>
-                    </a:stretch>
-                  </pic:blipFill>
-                  <pic:spPr>
-                    <a:xfrm>
-                      <a:off x="0" y="0"/>
-                      <a:ext cx="330200" cy="330200"/>
-                    </a:xfrm>
-                    <a:prstGeom prst="rect">
-                      <a:avLst/>
-                    </a:prstGeom>
-                  </pic:spPr>
-                </pic:pic>
-              </a:graphicData>
-            </a:graphic>
-          </wp:anchor>
-        </w:drawing>
+          <w:sz w:val="24"/>
+          <w:szCs w:val="24"/>
+          <w:lang w:val="en-US"/>
+        </w:rPr>
+        <w:t>App</w:t>
       </w:r>
       <w:r>
         <w:rPr>
@@ -1759,9 +1666,8 @@
           <w:bCs/>
           <w:sz w:val="24"/>
           <w:szCs w:val="24"/>
-          <w:lang w:val="en-US"/>
-        </w:rPr>
-        <w:t>App</w:t>
+        </w:rPr>
+        <w:t xml:space="preserve"> </w:t>
       </w:r>
       <w:r>
         <w:rPr>
@@ -1770,35 +1676,42 @@
           <w:bCs/>
           <w:sz w:val="24"/>
           <w:szCs w:val="24"/>
+          <w:lang w:val="en-US"/>
+        </w:rPr>
+        <w:t>database</w:t>
+      </w:r>
+      <w:r>
+        <w:rPr>
+          <w:rFonts w:ascii="Roboto" w:hAnsi="Roboto" w:cstheme="minorHAnsi"/>
+          <w:sz w:val="24"/>
+          <w:szCs w:val="24"/>
+        </w:rPr>
+        <w:t xml:space="preserve">: </w:t>
+      </w:r>
+      <w:r>
+        <w:rPr>
+          <w:rFonts w:ascii="Roboto" w:hAnsi="Roboto" w:cstheme="minorHAnsi"/>
+          <w:sz w:val="24"/>
+          <w:szCs w:val="24"/>
+        </w:rPr>
+        <w:t>Ο</w:t>
+      </w:r>
+      <w:r>
+        <w:rPr>
+          <w:rFonts w:ascii="Roboto" w:hAnsi="Roboto" w:cstheme="minorHAnsi"/>
+          <w:sz w:val="24"/>
+          <w:szCs w:val="24"/>
         </w:rPr>
         <w:t xml:space="preserve"> </w:t>
       </w:r>
       <w:r>
         <w:rPr>
           <w:rFonts w:ascii="Roboto" w:hAnsi="Roboto" w:cstheme="minorHAnsi"/>
-          <w:b/>
-          <w:bCs/>
-          <w:sz w:val="24"/>
-          <w:szCs w:val="24"/>
-          <w:lang w:val="en-US"/>
-        </w:rPr>
-        <w:t>database</w:t>
-      </w:r>
-      <w:r>
-        <w:rPr>
-          <w:rFonts w:ascii="Roboto" w:hAnsi="Roboto" w:cstheme="minorHAnsi"/>
-          <w:sz w:val="24"/>
-          <w:szCs w:val="24"/>
-        </w:rPr>
-        <w:t xml:space="preserve">: </w:t>
-      </w:r>
-      <w:r>
-        <w:rPr>
-          <w:rFonts w:ascii="Roboto" w:hAnsi="Roboto" w:cstheme="minorHAnsi"/>
-          <w:sz w:val="24"/>
-          <w:szCs w:val="24"/>
-        </w:rPr>
-        <w:t>Ο</w:t>
+          <w:sz w:val="24"/>
+          <w:szCs w:val="24"/>
+          <w:lang w:val="en-US"/>
+        </w:rPr>
+        <w:t>MySQL</w:t>
       </w:r>
       <w:r>
         <w:rPr>
@@ -1813,23 +1726,6 @@
           <w:rFonts w:ascii="Roboto" w:hAnsi="Roboto" w:cstheme="minorHAnsi"/>
           <w:sz w:val="24"/>
           <w:szCs w:val="24"/>
-          <w:lang w:val="en-US"/>
-        </w:rPr>
-        <w:t>MySQL</w:t>
-      </w:r>
-      <w:r>
-        <w:rPr>
-          <w:rFonts w:ascii="Roboto" w:hAnsi="Roboto" w:cstheme="minorHAnsi"/>
-          <w:sz w:val="24"/>
-          <w:szCs w:val="24"/>
-        </w:rPr>
-        <w:t xml:space="preserve"> </w:t>
-      </w:r>
-      <w:r>
-        <w:rPr>
-          <w:rFonts w:ascii="Roboto" w:hAnsi="Roboto" w:cstheme="minorHAnsi"/>
-          <w:sz w:val="24"/>
-          <w:szCs w:val="24"/>
         </w:rPr>
         <w:t>κώδικας για τη βάση δεδομένων</w:t>
       </w:r>
@@ -1839,80 +1735,7 @@
           <w:sz w:val="24"/>
           <w:szCs w:val="24"/>
         </w:rPr>
-        <w:t xml:space="preserve">. Εδώ περιέχεται η </w:t>
-      </w:r>
-      <w:proofErr w:type="spellStart"/>
-      <w:r>
-        <w:rPr>
-          <w:rFonts w:ascii="Verdana" w:hAnsi="Verdana" w:cstheme="minorHAnsi"/>
-          <w:b/>
-          <w:bCs/>
-          <w:color w:val="FF0000"/>
-          <w:sz w:val="24"/>
-          <w:szCs w:val="24"/>
-          <w:lang w:val="en-US"/>
-        </w:rPr>
-        <w:t>dimitris</w:t>
-      </w:r>
-      <w:proofErr w:type="spellEnd"/>
-      <w:r>
-        <w:rPr>
-          <w:rFonts w:ascii="Verdana" w:hAnsi="Verdana" w:cstheme="minorHAnsi"/>
-          <w:b/>
-          <w:bCs/>
-          <w:color w:val="FF0000"/>
-          <w:sz w:val="24"/>
-          <w:szCs w:val="24"/>
-        </w:rPr>
-        <w:t>_</w:t>
-      </w:r>
-      <w:r>
-        <w:rPr>
-          <w:rFonts w:ascii="Verdana" w:hAnsi="Verdana" w:cstheme="minorHAnsi"/>
-          <w:b/>
-          <w:bCs/>
-          <w:color w:val="FF0000"/>
-          <w:sz w:val="24"/>
-          <w:szCs w:val="24"/>
-          <w:lang w:val="en-US"/>
-        </w:rPr>
-        <w:t>procedure</w:t>
-      </w:r>
-      <w:r>
-        <w:rPr>
-          <w:rFonts w:ascii="Verdana" w:hAnsi="Verdana" w:cstheme="minorHAnsi"/>
-          <w:b/>
-          <w:bCs/>
-          <w:color w:val="FF0000"/>
-          <w:sz w:val="24"/>
-          <w:szCs w:val="24"/>
-        </w:rPr>
         <w:t>.</w:t>
-      </w:r>
-      <w:proofErr w:type="spellStart"/>
-      <w:r>
-        <w:rPr>
-          <w:rFonts w:ascii="Verdana" w:hAnsi="Verdana" w:cstheme="minorHAnsi"/>
-          <w:b/>
-          <w:bCs/>
-          <w:color w:val="FF0000"/>
-          <w:sz w:val="24"/>
-          <w:szCs w:val="24"/>
-          <w:lang w:val="en-US"/>
-        </w:rPr>
-        <w:t>sql</w:t>
-      </w:r>
-      <w:proofErr w:type="spellEnd"/>
-      <w:r>
-        <w:rPr>
-          <w:rFonts w:ascii="Verdana" w:hAnsi="Verdana" w:cstheme="minorHAnsi"/>
-          <w:b/>
-          <w:bCs/>
-          <w:color w:val="FF0000"/>
-          <w:sz w:val="24"/>
-          <w:szCs w:val="24"/>
-        </w:rPr>
-        <w:t xml:space="preserve"> </w:t>
       </w:r>
     </w:p>
     <w:p>
@@ -2115,6 +1938,7 @@
       <w:r>
         <w:rPr>
           <w:rFonts w:ascii="Arial" w:hAnsi="Arial" w:cs="Arial"/>
+          <w:noProof/>
           <w:sz w:val="24"/>
           <w:szCs w:val="24"/>
           <w:lang w:val="en-US"/>
@@ -2135,7 +1959,7 @@
                     <pic:cNvPicPr/>
                   </pic:nvPicPr>
                   <pic:blipFill>
-                    <a:blip r:embed="rId11">
+                    <a:blip r:embed="rId10">
                       <a:extLst>
                         <a:ext uri="{28A0092B-C50C-407E-A947-70E740481C1C}">
                           <a14:useLocalDpi xmlns:a14="http://schemas.microsoft.com/office/drawing/2010/main" val="0"/>
@@ -2262,7 +2086,6 @@
           <w:szCs w:val="24"/>
         </w:rPr>
       </w:pPr>
-      <w:proofErr w:type="spellStart"/>
       <w:r>
         <w:rPr>
           <w:rFonts w:ascii="Arial" w:hAnsi="Arial" w:cs="Arial"/>
@@ -2285,7 +2108,6 @@
         </w:rPr>
         <w:t>i</w:t>
       </w:r>
-      <w:proofErr w:type="spellEnd"/>
       <w:r>
         <w:rPr>
           <w:rFonts w:ascii="Arial" w:hAnsi="Arial" w:cs="Arial"/>
@@ -2396,23 +2218,13 @@
         </w:rPr>
         <w:t xml:space="preserve">, </w:t>
       </w:r>
-      <w:proofErr w:type="spellStart"/>
-      <w:r>
-        <w:rPr>
-          <w:rFonts w:ascii="Arial" w:hAnsi="Arial" w:cs="Arial"/>
-          <w:sz w:val="24"/>
-          <w:szCs w:val="24"/>
-        </w:rPr>
-        <w:t>κ.τ.λ</w:t>
-      </w:r>
-      <w:proofErr w:type="spellEnd"/>
-      <w:r>
-        <w:rPr>
-          <w:rFonts w:ascii="Arial" w:hAnsi="Arial" w:cs="Arial"/>
-          <w:sz w:val="24"/>
-          <w:szCs w:val="24"/>
-        </w:rPr>
-        <w:t>)</w:t>
+      <w:r>
+        <w:rPr>
+          <w:rFonts w:ascii="Arial" w:hAnsi="Arial" w:cs="Arial"/>
+          <w:sz w:val="24"/>
+          <w:szCs w:val="24"/>
+        </w:rPr>
+        <w:t>κ.τ.λ)</w:t>
       </w:r>
     </w:p>
     <w:p>
@@ -2487,6 +2299,7 @@
           <w:rFonts w:ascii="Arial" w:hAnsi="Arial" w:cs="Arial"/>
           <w:sz w:val="24"/>
           <w:szCs w:val="24"/>
+          <w:lang w:val="en-US"/>
         </w:rPr>
         <w:t xml:space="preserve">: </w:t>
       </w:r>
@@ -2503,6 +2316,7 @@
           <w:rFonts w:ascii="Arial" w:hAnsi="Arial" w:cs="Arial"/>
           <w:sz w:val="24"/>
           <w:szCs w:val="24"/>
+          <w:lang w:val="en-US"/>
         </w:rPr>
         <w:t xml:space="preserve"> </w:t>
       </w:r>
@@ -2519,6 +2333,7 @@
           <w:rFonts w:ascii="Arial" w:hAnsi="Arial" w:cs="Arial"/>
           <w:sz w:val="24"/>
           <w:szCs w:val="24"/>
+          <w:lang w:val="en-US"/>
         </w:rPr>
         <w:t xml:space="preserve"> </w:t>
       </w:r>
@@ -2535,6 +2350,7 @@
           <w:rFonts w:ascii="Arial" w:hAnsi="Arial" w:cs="Arial"/>
           <w:sz w:val="24"/>
           <w:szCs w:val="24"/>
+          <w:lang w:val="en-US"/>
         </w:rPr>
         <w:t xml:space="preserve"> </w:t>
       </w:r>
@@ -2552,6 +2368,7 @@
           <w:rFonts w:ascii="Arial" w:hAnsi="Arial" w:cs="Arial"/>
           <w:sz w:val="24"/>
           <w:szCs w:val="24"/>
+          <w:lang w:val="en-US"/>
         </w:rPr>
         <w:t xml:space="preserve"> </w:t>
       </w:r>
@@ -2569,6 +2386,7 @@
           <w:rFonts w:ascii="Arial" w:hAnsi="Arial" w:cs="Arial"/>
           <w:sz w:val="24"/>
           <w:szCs w:val="24"/>
+          <w:lang w:val="en-US"/>
         </w:rPr>
         <w:t xml:space="preserve">. </w:t>
       </w:r>
@@ -3119,8 +2937,8 @@
       </w:pPr>
     </w:p>
     <w:sectPr>
-      <w:headerReference w:type="default" r:id="rId12"/>
-      <w:footerReference w:type="default" r:id="rId13"/>
+      <w:headerReference w:type="default" r:id="rId11"/>
+      <w:footerReference w:type="default" r:id="rId12"/>
       <w:pgSz w:w="11906" w:h="16838"/>
       <w:pgMar w:top="1440" w:right="1800" w:bottom="1440" w:left="1800" w:header="708" w:footer="708" w:gutter="0"/>
       <w:cols w:space="708"/>
@@ -3255,7 +3073,6 @@
               <w:lang w:val="en-US"/>
             </w:rPr>
           </w:pPr>
-          <w:proofErr w:type="spellStart"/>
           <w:r>
             <w:rPr>
               <w:i/>
@@ -3263,17 +3080,7 @@
               <w:color w:val="767171" w:themeColor="background2" w:themeShade="80"/>
               <w:lang w:val="en-US"/>
             </w:rPr>
-            <w:t>Κωδικός</w:t>
-          </w:r>
-          <w:proofErr w:type="spellEnd"/>
-          <w:r>
-            <w:rPr>
-              <w:i/>
-              <w:iCs/>
-              <w:color w:val="767171" w:themeColor="background2" w:themeShade="80"/>
-              <w:lang w:val="en-US"/>
-            </w:rPr>
-            <w:t xml:space="preserve">: </w:t>
+            <w:t xml:space="preserve">Κωδικός: </w:t>
           </w:r>
           <w:r>
             <w:rPr>
@@ -3312,7 +3119,6 @@
               <w:color w:val="767171" w:themeColor="background2" w:themeShade="80"/>
             </w:rPr>
           </w:pPr>
-          <w:proofErr w:type="spellStart"/>
           <w:r>
             <w:rPr>
               <w:i/>
@@ -3320,17 +3126,7 @@
               <w:color w:val="767171" w:themeColor="background2" w:themeShade="80"/>
               <w:lang w:val="en-US"/>
             </w:rPr>
-            <w:t>Έκδοση</w:t>
-          </w:r>
-          <w:proofErr w:type="spellEnd"/>
-          <w:r>
-            <w:rPr>
-              <w:i/>
-              <w:iCs/>
-              <w:color w:val="767171" w:themeColor="background2" w:themeShade="80"/>
-              <w:lang w:val="en-US"/>
-            </w:rPr>
-            <w:t>: v0.</w:t>
+            <w:t>Έκδοση: v0.</w:t>
           </w:r>
           <w:r>
             <w:rPr>

</xml_diff>